<commit_message>
Rapport - Suite Implémentation
</commit_message>
<xml_diff>
--- a/groupeA6_Rapport.docx
+++ b/groupeA6_Rapport.docx
@@ -485,7 +485,12 @@
     <w:sdt>
       <w:sdtPr>
         <w:rPr>
-          <w:lang w:val="fr-FR"/>
+          <w:rFonts w:ascii="Calibri" w:eastAsia="Calibri" w:hAnsi="Calibri" w:cs="Times New Roman"/>
+          <w:color w:val="auto"/>
+          <w:kern w:val="3"/>
+          <w:sz w:val="24"/>
+          <w:szCs w:val="20"/>
+          <w:lang w:val="fr-FR" w:eastAsia="fr-FR"/>
         </w:rPr>
         <w:id w:val="-2143722277"/>
         <w:docPartObj>
@@ -495,14 +500,8 @@
       </w:sdtPr>
       <w:sdtEndPr>
         <w:rPr>
-          <w:rFonts w:ascii="Calibri" w:eastAsia="Calibri" w:hAnsi="Calibri" w:cs="Times New Roman"/>
           <w:b/>
           <w:bCs/>
-          <w:color w:val="auto"/>
-          <w:kern w:val="3"/>
-          <w:sz w:val="24"/>
-          <w:szCs w:val="20"/>
-          <w:lang w:eastAsia="fr-FR"/>
         </w:rPr>
       </w:sdtEndPr>
       <w:sdtContent>
@@ -1815,14 +1814,9 @@
       </w:pPr>
       <w:bookmarkStart w:id="3" w:name="_Toc125097629"/>
       <w:r>
-        <w:t xml:space="preserve">Product </w:t>
-      </w:r>
-      <w:proofErr w:type="spellStart"/>
-      <w:r>
-        <w:t>backlog</w:t>
+        <w:t>Product backlog</w:t>
       </w:r>
       <w:bookmarkEnd w:id="3"/>
-      <w:proofErr w:type="spellEnd"/>
     </w:p>
     <w:p>
       <w:pPr>
@@ -1840,22 +1834,9 @@
       </w:pPr>
       <w:bookmarkStart w:id="5" w:name="_Toc125097631"/>
       <w:r>
-        <w:t xml:space="preserve">Site </w:t>
-      </w:r>
-      <w:proofErr w:type="spellStart"/>
-      <w:r>
-        <w:t>map</w:t>
-      </w:r>
-      <w:proofErr w:type="spellEnd"/>
-      <w:r>
-        <w:t xml:space="preserve"> </w:t>
-      </w:r>
-      <w:proofErr w:type="spellStart"/>
-      <w:r>
-        <w:t>diagram</w:t>
+        <w:t>Site map diagram</w:t>
       </w:r>
       <w:bookmarkEnd w:id="5"/>
-      <w:proofErr w:type="spellEnd"/>
     </w:p>
     <w:p>
       <w:pPr>
@@ -1955,6 +1936,9 @@
         <w:spacing w:after="240"/>
       </w:pPr>
       <w:r>
+        <w:rPr>
+          <w:noProof/>
+        </w:rPr>
         <w:drawing>
           <wp:inline distT="0" distB="0" distL="0" distR="0" wp14:anchorId="3404044B" wp14:editId="1EEF1FCA">
             <wp:extent cx="6574790" cy="3493135"/>
@@ -2013,6 +1997,9 @@
         <w:spacing w:after="120"/>
       </w:pPr>
       <w:r>
+        <w:rPr>
+          <w:noProof/>
+        </w:rPr>
         <w:drawing>
           <wp:inline distT="0" distB="0" distL="0" distR="0" wp14:anchorId="07D84704" wp14:editId="25470DD2">
             <wp:extent cx="5981700" cy="3174565"/>
@@ -2067,6 +2054,9 @@
         <w:spacing w:after="120"/>
       </w:pPr>
       <w:r>
+        <w:rPr>
+          <w:noProof/>
+        </w:rPr>
         <w:drawing>
           <wp:inline distT="0" distB="0" distL="0" distR="0" wp14:anchorId="768454F6" wp14:editId="28FF7CE7">
             <wp:extent cx="6574790" cy="3493135"/>
@@ -2109,15 +2099,7 @@
         <w:spacing w:after="120"/>
       </w:pPr>
       <w:r>
-        <w:t xml:space="preserve">Pour les UE, le secrétaire peut ajouter et lister les UE, ainsi que d’ajouter des AA à des UE. Et pour la section (pas de </w:t>
-      </w:r>
-      <w:proofErr w:type="spellStart"/>
-      <w:r>
-        <w:t>screenshot</w:t>
-      </w:r>
-      <w:proofErr w:type="spellEnd"/>
-      <w:r>
-        <w:t xml:space="preserve"> cette fois-ci, pour éviter la répétition), le secrétaire peut encore une fois ajouter et lister les sections, ainsi que leur attribuer des missions.</w:t>
+        <w:t>Pour les UE, le secrétaire peut ajouter et lister les UE, ainsi que d’ajouter des AA à des UE. Et pour la section (pas de screenshot cette fois-ci, pour éviter la répétition), le secrétaire peut encore une fois ajouter et lister les sections, ainsi que leur attribuer des missions.</w:t>
       </w:r>
     </w:p>
     <w:p>
@@ -2133,6 +2115,76 @@
     </w:p>
     <w:p>
       <w:pPr>
+        <w:spacing w:after="120"/>
+      </w:pPr>
+      <w:r>
+        <w:t>Nous allons ensuite passer au fonctionnement du site. Pour cela, je vais prendre un utilisateur directeur de domaine, afin d’avoir accès à toutes les catégories. Il faut savoir que la plupart de ces actions suivent une logique : l’ajout dans une catégorie, lister, supprimer, mettre à jour</w:t>
+      </w:r>
+      <w:r>
+        <w:t>, afficher les détails ainsi que faire des attributions. Je vais donc me baser sur la catégorie Enseignant, qui regroupe toutes ces possibilités.</w:t>
+      </w:r>
+    </w:p>
+    <w:p>
+      <w:pPr>
+        <w:spacing w:after="120"/>
+      </w:pPr>
+      <w:r>
+        <w:t>Commençons par l’ajout. Lorsque l’on appuie sur le bouton lié à l’ajout, on arrive sur cette page :</w:t>
+      </w:r>
+    </w:p>
+    <w:p>
+      <w:pPr>
+        <w:spacing w:after="120"/>
+      </w:pPr>
+      <w:r>
+        <w:lastRenderedPageBreak/>
+        <w:drawing>
+          <wp:inline distT="0" distB="0" distL="0" distR="0" wp14:anchorId="6ABD5323" wp14:editId="25281A01">
+            <wp:extent cx="6574790" cy="3489325"/>
+            <wp:effectExtent l="0" t="0" r="0" b="0"/>
+            <wp:docPr id="3" name="Image 3" descr="Une image contenant table&#10;&#10;Description générée automatiquement"/>
+            <wp:cNvGraphicFramePr>
+              <a:graphicFrameLocks xmlns:a="http://schemas.openxmlformats.org/drawingml/2006/main" noChangeAspect="1"/>
+            </wp:cNvGraphicFramePr>
+            <a:graphic xmlns:a="http://schemas.openxmlformats.org/drawingml/2006/main">
+              <a:graphicData uri="http://schemas.openxmlformats.org/drawingml/2006/picture">
+                <pic:pic xmlns:pic="http://schemas.openxmlformats.org/drawingml/2006/picture">
+                  <pic:nvPicPr>
+                    <pic:cNvPr id="3" name="Image 3" descr="Une image contenant table&#10;&#10;Description générée automatiquement"/>
+                    <pic:cNvPicPr/>
+                  </pic:nvPicPr>
+                  <pic:blipFill>
+                    <a:blip r:embed="rId13"/>
+                    <a:stretch>
+                      <a:fillRect/>
+                    </a:stretch>
+                  </pic:blipFill>
+                  <pic:spPr>
+                    <a:xfrm>
+                      <a:off x="0" y="0"/>
+                      <a:ext cx="6574790" cy="3489325"/>
+                    </a:xfrm>
+                    <a:prstGeom prst="rect">
+                      <a:avLst/>
+                    </a:prstGeom>
+                  </pic:spPr>
+                </pic:pic>
+              </a:graphicData>
+            </a:graphic>
+          </wp:inline>
+        </w:drawing>
+      </w:r>
+    </w:p>
+    <w:p>
+      <w:pPr>
+        <w:spacing w:after="120"/>
+      </w:pPr>
+      <w:r>
+        <w:t>Il suffit de rentrer les informations dans l’endroit fait pour, et d’appuyer sur le bouton Add, qui ramènera directement à la liste des Enseignants afin de voir votre nouvel ajout.</w:t>
+      </w:r>
+    </w:p>
+    <w:p>
+      <w:pPr>
         <w:pStyle w:val="Titre1"/>
       </w:pPr>
       <w:bookmarkStart w:id="13" w:name="_Toc125097639"/>
@@ -2165,8 +2217,8 @@
       <w:bookmarkEnd w:id="15"/>
     </w:p>
     <w:sectPr>
-      <w:headerReference w:type="default" r:id="rId13"/>
-      <w:footerReference w:type="default" r:id="rId14"/>
+      <w:headerReference w:type="default" r:id="rId14"/>
+      <w:footerReference w:type="default" r:id="rId15"/>
       <w:pgSz w:w="11906" w:h="16838"/>
       <w:pgMar w:top="788" w:right="702" w:bottom="1241" w:left="850" w:header="731" w:footer="1184" w:gutter="0"/>
       <w:cols w:space="0"/>
@@ -2392,7 +2444,7 @@
     <w:nsid w:val="196D1B3E"/>
     <w:multiLevelType w:val="multilevel"/>
     <w:tmpl w:val="88C204F0"/>
-    <w:styleLink w:val="NoList"/>
+    <w:styleLink w:val="Aucuneliste1"/>
     <w:lvl w:ilvl="0">
       <w:start w:val="1"/>
       <w:numFmt w:val="none"/>
@@ -3053,8 +3105,8 @@
     <w:name w:val="Pied de page Car"/>
     <w:basedOn w:val="Policepardfaut"/>
   </w:style>
-  <w:style w:type="numbering" w:customStyle="1" w:styleId="NoList">
-    <w:name w:val="No List"/>
+  <w:style w:type="numbering" w:customStyle="1" w:styleId="Aucuneliste1">
+    <w:name w:val="Aucune liste1"/>
     <w:basedOn w:val="Aucuneliste"/>
     <w:pPr>
       <w:numPr>

</xml_diff>

<commit_message>
Rapport - Fin Implémentation + contribution Mickaël
</commit_message>
<xml_diff>
--- a/groupeA6_Rapport.docx
+++ b/groupeA6_Rapport.docx
@@ -1997,14 +1997,11 @@
         <w:spacing w:after="120"/>
       </w:pPr>
       <w:r>
-        <w:rPr>
-          <w:noProof/>
-        </w:rPr>
         <w:drawing>
-          <wp:inline distT="0" distB="0" distL="0" distR="0" wp14:anchorId="07D84704" wp14:editId="25470DD2">
-            <wp:extent cx="5981700" cy="3174565"/>
-            <wp:effectExtent l="0" t="0" r="0" b="6985"/>
-            <wp:docPr id="7" name="Image 7" descr="Une image contenant texte&#10;&#10;Description générée automatiquement"/>
+          <wp:inline distT="0" distB="0" distL="0" distR="0" wp14:anchorId="3AB9EA7D" wp14:editId="129FD27A">
+            <wp:extent cx="6081171" cy="3230880"/>
+            <wp:effectExtent l="0" t="0" r="0" b="7620"/>
+            <wp:docPr id="5" name="Image 5"/>
             <wp:cNvGraphicFramePr>
               <a:graphicFrameLocks xmlns:a="http://schemas.openxmlformats.org/drawingml/2006/main" noChangeAspect="1"/>
             </wp:cNvGraphicFramePr>
@@ -2012,7 +2009,7 @@
               <a:graphicData uri="http://schemas.openxmlformats.org/drawingml/2006/picture">
                 <pic:pic xmlns:pic="http://schemas.openxmlformats.org/drawingml/2006/picture">
                   <pic:nvPicPr>
-                    <pic:cNvPr id="7" name="Image 7" descr="Une image contenant texte&#10;&#10;Description générée automatiquement"/>
+                    <pic:cNvPr id="1" name=""/>
                     <pic:cNvPicPr/>
                   </pic:nvPicPr>
                   <pic:blipFill>
@@ -2024,7 +2021,7 @@
                   <pic:spPr>
                     <a:xfrm>
                       <a:off x="0" y="0"/>
-                      <a:ext cx="5993202" cy="3180669"/>
+                      <a:ext cx="6093217" cy="3237280"/>
                     </a:xfrm>
                     <a:prstGeom prst="rect">
                       <a:avLst/>
@@ -2054,14 +2051,11 @@
         <w:spacing w:after="120"/>
       </w:pPr>
       <w:r>
-        <w:rPr>
-          <w:noProof/>
-        </w:rPr>
         <w:drawing>
-          <wp:inline distT="0" distB="0" distL="0" distR="0" wp14:anchorId="768454F6" wp14:editId="28FF7CE7">
-            <wp:extent cx="6574790" cy="3493135"/>
+          <wp:inline distT="0" distB="0" distL="0" distR="0" wp14:anchorId="66F49643" wp14:editId="08B75350">
+            <wp:extent cx="6574790" cy="3489325"/>
             <wp:effectExtent l="0" t="0" r="0" b="0"/>
-            <wp:docPr id="10" name="Image 10"/>
+            <wp:docPr id="8" name="Image 8"/>
             <wp:cNvGraphicFramePr>
               <a:graphicFrameLocks xmlns:a="http://schemas.openxmlformats.org/drawingml/2006/main" noChangeAspect="1"/>
             </wp:cNvGraphicFramePr>
@@ -2081,6 +2075,87 @@
                   <pic:spPr>
                     <a:xfrm>
                       <a:off x="0" y="0"/>
+                      <a:ext cx="6574790" cy="3489325"/>
+                    </a:xfrm>
+                    <a:prstGeom prst="rect">
+                      <a:avLst/>
+                    </a:prstGeom>
+                  </pic:spPr>
+                </pic:pic>
+              </a:graphicData>
+            </a:graphic>
+          </wp:inline>
+        </w:drawing>
+      </w:r>
+    </w:p>
+    <w:p>
+      <w:pPr>
+        <w:spacing w:after="120"/>
+      </w:pPr>
+      <w:r>
+        <w:t>Pour les UE, le secrétaire peut ajouter et lister les UE, ainsi que d’ajouter des AA à des UE. Et pour la section (pas de screenshot cette fois-ci, pour éviter la répétition), le secrétaire peut encore une fois ajouter et lister les sections, ainsi que leur attribuer des missions.</w:t>
+      </w:r>
+    </w:p>
+    <w:p>
+      <w:pPr>
+        <w:spacing w:after="120"/>
+      </w:pPr>
+      <w:r>
+        <w:t xml:space="preserve">Ces actions sont communes aux trois rôles, mais les directeurs de département et de domaine ont des actions propres à eux, que le rôle inférieur à eux ne peut avoir : un directeur de département a aussi accès aux catégories AA et missions, où ils peuvent lister et ajouter les éléments respectifs ; </w:t>
+      </w:r>
+      <w:r>
+        <w:t>un directeur de domaine, lui, aura aussi accès à la catégorie utilisateurs, où il pourra gérer ces derniers.</w:t>
+      </w:r>
+    </w:p>
+    <w:p>
+      <w:pPr>
+        <w:spacing w:after="120"/>
+      </w:pPr>
+      <w:r>
+        <w:t>Nous allons ensuite passer au fonctionnement du site. Pour cela, je vais prendre un utilisateur directeur de domaine, afin d’avoir accès à toutes les catégories. Il faut savoir que la plupart de ces actions suivent une logique : l’ajout dans une catégorie, lister, supprimer, mettre à jour</w:t>
+      </w:r>
+      <w:r>
+        <w:t>, afficher les détails ainsi que faire des attributions. Je vais donc me baser sur la catégorie Enseignant, qui regroupe toutes ces possibilités.</w:t>
+      </w:r>
+    </w:p>
+    <w:p>
+      <w:pPr>
+        <w:spacing w:after="120"/>
+      </w:pPr>
+      <w:r>
+        <w:t>Commençons par l’ajout. Lorsque l’on appuie sur le bouton lié à l’ajout, on arrive sur cette page :</w:t>
+      </w:r>
+    </w:p>
+    <w:p>
+      <w:pPr>
+        <w:spacing w:after="120"/>
+      </w:pPr>
+      <w:r>
+        <w:lastRenderedPageBreak/>
+        <w:drawing>
+          <wp:inline distT="0" distB="0" distL="0" distR="0" wp14:anchorId="0C5FCADA" wp14:editId="4AAD7DD1">
+            <wp:extent cx="6574790" cy="3493135"/>
+            <wp:effectExtent l="0" t="0" r="0" b="0"/>
+            <wp:docPr id="13" name="Image 13" descr="Une image contenant table&#10;&#10;Description générée automatiquement"/>
+            <wp:cNvGraphicFramePr>
+              <a:graphicFrameLocks xmlns:a="http://schemas.openxmlformats.org/drawingml/2006/main" noChangeAspect="1"/>
+            </wp:cNvGraphicFramePr>
+            <a:graphic xmlns:a="http://schemas.openxmlformats.org/drawingml/2006/main">
+              <a:graphicData uri="http://schemas.openxmlformats.org/drawingml/2006/picture">
+                <pic:pic xmlns:pic="http://schemas.openxmlformats.org/drawingml/2006/picture">
+                  <pic:nvPicPr>
+                    <pic:cNvPr id="13" name="Image 13" descr="Une image contenant table&#10;&#10;Description générée automatiquement"/>
+                    <pic:cNvPicPr/>
+                  </pic:nvPicPr>
+                  <pic:blipFill>
+                    <a:blip r:embed="rId13"/>
+                    <a:stretch>
+                      <a:fillRect/>
+                    </a:stretch>
+                  </pic:blipFill>
+                  <pic:spPr>
+                    <a:xfrm>
+                      <a:off x="0" y="0"/>
                       <a:ext cx="6574790" cy="3493135"/>
                     </a:xfrm>
                     <a:prstGeom prst="rect">
@@ -2099,50 +2174,34 @@
         <w:spacing w:after="120"/>
       </w:pPr>
       <w:r>
-        <w:t>Pour les UE, le secrétaire peut ajouter et lister les UE, ainsi que d’ajouter des AA à des UE. Et pour la section (pas de screenshot cette fois-ci, pour éviter la répétition), le secrétaire peut encore une fois ajouter et lister les sections, ainsi que leur attribuer des missions.</w:t>
+        <w:t>Il suffit de rentrer les informations dans l’endroit fait pour, et d’appuyer sur le bouton Add, qui ramènera directement à la liste des Enseignants afin de voir votre nouvel ajout.</w:t>
+      </w:r>
+      <w:r>
+        <w:t xml:space="preserve"> À noter la petite particularité pour l’ajout d’utilisateur, qui possède une liste déroulante pour le rôle, proposant les trois rôles possibles.</w:t>
       </w:r>
     </w:p>
     <w:p>
       <w:pPr>
         <w:spacing w:after="120"/>
-      </w:pPr>
-      <w:r>
-        <w:t xml:space="preserve">Ces actions sont communes aux trois rôles, mais les directeurs de département et de domaine ont des actions propres à eux, que le rôle inférieur à eux ne peut avoir : un directeur de département a aussi accès aux catégories AA et missions, où ils peuvent lister et ajouter les éléments respectifs ; </w:t>
-      </w:r>
-      <w:r>
-        <w:t>un directeur de domaine, lui, aura aussi accès à la catégorie utilisateurs, où il pourra gérer ces derniers.</w:t>
-      </w:r>
-    </w:p>
-    <w:p>
-      <w:pPr>
-        <w:spacing w:after="120"/>
-      </w:pPr>
-      <w:r>
-        <w:t>Nous allons ensuite passer au fonctionnement du site. Pour cela, je vais prendre un utilisateur directeur de domaine, afin d’avoir accès à toutes les catégories. Il faut savoir que la plupart de ces actions suivent une logique : l’ajout dans une catégorie, lister, supprimer, mettre à jour</w:t>
-      </w:r>
-      <w:r>
-        <w:t>, afficher les détails ainsi que faire des attributions. Je vais donc me baser sur la catégorie Enseignant, qui regroupe toutes ces possibilités.</w:t>
-      </w:r>
-    </w:p>
-    <w:p>
-      <w:pPr>
-        <w:spacing w:after="120"/>
-      </w:pPr>
-      <w:r>
-        <w:t>Commençons par l’ajout. Lorsque l’on appuie sur le bouton lié à l’ajout, on arrive sur cette page :</w:t>
-      </w:r>
-    </w:p>
-    <w:p>
-      <w:pPr>
-        <w:spacing w:after="120"/>
-      </w:pPr>
-      <w:r>
-        <w:lastRenderedPageBreak/>
+        <w:rPr>
+          <w:noProof/>
+        </w:rPr>
+      </w:pPr>
+      <w:r>
+        <w:t>Après avoir fait un ajout, ou en sélectionnant le bouton lié à l’action, on arrive à la liste des éléments de la catégorie :</w:t>
+      </w:r>
+      <w:r>
+        <w:rPr>
+          <w:noProof/>
+        </w:rPr>
+        <w:t xml:space="preserve"> </w:t>
+      </w:r>
+      <w:r>
         <w:drawing>
-          <wp:inline distT="0" distB="0" distL="0" distR="0" wp14:anchorId="6ABD5323" wp14:editId="25281A01">
-            <wp:extent cx="6574790" cy="3489325"/>
+          <wp:inline distT="0" distB="0" distL="0" distR="0" wp14:anchorId="4387D43F" wp14:editId="26142118">
+            <wp:extent cx="6574790" cy="3486150"/>
             <wp:effectExtent l="0" t="0" r="0" b="0"/>
-            <wp:docPr id="3" name="Image 3" descr="Une image contenant table&#10;&#10;Description générée automatiquement"/>
+            <wp:docPr id="14" name="Image 14" descr="Une image contenant table&#10;&#10;Description générée automatiquement"/>
             <wp:cNvGraphicFramePr>
               <a:graphicFrameLocks xmlns:a="http://schemas.openxmlformats.org/drawingml/2006/main" noChangeAspect="1"/>
             </wp:cNvGraphicFramePr>
@@ -2150,11 +2209,11 @@
               <a:graphicData uri="http://schemas.openxmlformats.org/drawingml/2006/picture">
                 <pic:pic xmlns:pic="http://schemas.openxmlformats.org/drawingml/2006/picture">
                   <pic:nvPicPr>
-                    <pic:cNvPr id="3" name="Image 3" descr="Une image contenant table&#10;&#10;Description générée automatiquement"/>
+                    <pic:cNvPr id="14" name="Image 14" descr="Une image contenant table&#10;&#10;Description générée automatiquement"/>
                     <pic:cNvPicPr/>
                   </pic:nvPicPr>
                   <pic:blipFill>
-                    <a:blip r:embed="rId13"/>
+                    <a:blip r:embed="rId14"/>
                     <a:stretch>
                       <a:fillRect/>
                     </a:stretch>
@@ -2162,7 +2221,7 @@
                   <pic:spPr>
                     <a:xfrm>
                       <a:off x="0" y="0"/>
-                      <a:ext cx="6574790" cy="3489325"/>
+                      <a:ext cx="6574790" cy="3486150"/>
                     </a:xfrm>
                     <a:prstGeom prst="rect">
                       <a:avLst/>
@@ -2178,9 +2237,283 @@
     <w:p>
       <w:pPr>
         <w:spacing w:after="120"/>
-      </w:pPr>
-      <w:r>
-        <w:t>Il suffit de rentrer les informations dans l’endroit fait pour, et d’appuyer sur le bouton Add, qui ramènera directement à la liste des Enseignants afin de voir votre nouvel ajout.</w:t>
+        <w:rPr>
+          <w:noProof/>
+        </w:rPr>
+      </w:pPr>
+      <w:r>
+        <w:rPr>
+          <w:noProof/>
+        </w:rPr>
+        <w:t>Ici, nous pouvons voir les différents éléments (ici des enseignants)</w:t>
+      </w:r>
+      <w:r>
+        <w:rPr>
+          <w:noProof/>
+        </w:rPr>
+        <w:t xml:space="preserve"> dans un tableau, avec à la fin deux ou trois colonnes, dépendant des catégories : Delete, Update et Detail. Appuyer sur le bouton x de la ligne qu’on souhaite supprimer rechargera la page après avoir supprimé la ligne sélectionnée. </w:t>
+      </w:r>
+      <w:r>
+        <w:rPr>
+          <w:noProof/>
+        </w:rPr>
+        <w:br/>
+      </w:r>
+      <w:r>
+        <w:rPr>
+          <w:noProof/>
+        </w:rPr>
+        <w:lastRenderedPageBreak/>
+        <w:t>Pour l’Update, appuyer sur le bouton de la ligne à modifier ouvrira une interface similaire à celle d’ajout, si ce n’est que les valeurs sont préremplies par celles de l’élément choisi. Après avoir fait les modifications et appuyer sur le bouton d’envoi, cela rechargera la liste avec la donnée modifiée, exactement à la place où elle était.</w:t>
+      </w:r>
+    </w:p>
+    <w:p>
+      <w:pPr>
+        <w:spacing w:after="120"/>
+        <w:rPr>
+          <w:noProof/>
+        </w:rPr>
+      </w:pPr>
+      <w:r>
+        <w:rPr>
+          <w:noProof/>
+        </w:rPr>
+        <w:t>Pour le détail, appuyer sur le lien amènera à une page contenant les infos de l’élément choisi, ainsi que la liste des éléments lui étant lié. Voici l’exemple du premier enseignant de la liste :</w:t>
+      </w:r>
+    </w:p>
+    <w:p>
+      <w:pPr>
+        <w:spacing w:after="120"/>
+      </w:pPr>
+      <w:r>
+        <w:drawing>
+          <wp:inline distT="0" distB="0" distL="0" distR="0" wp14:anchorId="06F68929" wp14:editId="44642547">
+            <wp:extent cx="6574790" cy="3486150"/>
+            <wp:effectExtent l="0" t="0" r="0" b="0"/>
+            <wp:docPr id="15" name="Image 15" descr="Une image contenant texte&#10;&#10;Description générée automatiquement"/>
+            <wp:cNvGraphicFramePr>
+              <a:graphicFrameLocks xmlns:a="http://schemas.openxmlformats.org/drawingml/2006/main" noChangeAspect="1"/>
+            </wp:cNvGraphicFramePr>
+            <a:graphic xmlns:a="http://schemas.openxmlformats.org/drawingml/2006/main">
+              <a:graphicData uri="http://schemas.openxmlformats.org/drawingml/2006/picture">
+                <pic:pic xmlns:pic="http://schemas.openxmlformats.org/drawingml/2006/picture">
+                  <pic:nvPicPr>
+                    <pic:cNvPr id="15" name="Image 15" descr="Une image contenant texte&#10;&#10;Description générée automatiquement"/>
+                    <pic:cNvPicPr/>
+                  </pic:nvPicPr>
+                  <pic:blipFill>
+                    <a:blip r:embed="rId15"/>
+                    <a:stretch>
+                      <a:fillRect/>
+                    </a:stretch>
+                  </pic:blipFill>
+                  <pic:spPr>
+                    <a:xfrm>
+                      <a:off x="0" y="0"/>
+                      <a:ext cx="6574790" cy="3486150"/>
+                    </a:xfrm>
+                    <a:prstGeom prst="rect">
+                      <a:avLst/>
+                    </a:prstGeom>
+                  </pic:spPr>
+                </pic:pic>
+              </a:graphicData>
+            </a:graphic>
+          </wp:inline>
+        </w:drawing>
+      </w:r>
+    </w:p>
+    <w:p>
+      <w:pPr>
+        <w:spacing w:after="120"/>
+      </w:pPr>
+      <w:r>
+        <w:t>Dans cet exemple, on retrouve les éléments qu’on retrouvait dans le tableau, mais aussi la liste des AA et missions qui lui sont attribués. On peut voir toutes les infos liés à celles-ci.</w:t>
+      </w:r>
+    </w:p>
+    <w:p>
+      <w:pPr>
+        <w:spacing w:after="120"/>
+      </w:pPr>
+      <w:r>
+        <w:t>Ce qui nous laisse les attributions. Lorsque l’on appuie sur le bouton d’ajout d’un élément autre qu celui de la catégorie, cela signifie que l’on va attribuer l’objet en question à un objet de la catégorie. Apr ès avoir appuyé sur le bouton, (ici on va ajouter un</w:t>
+      </w:r>
+      <w:r>
+        <w:t>e mission</w:t>
+      </w:r>
+      <w:r>
+        <w:t>)</w:t>
+      </w:r>
+      <w:r>
+        <w:t>, on arrive sur cette page :</w:t>
+      </w:r>
+    </w:p>
+    <w:p>
+      <w:pPr>
+        <w:spacing w:after="120"/>
+      </w:pPr>
+      <w:r>
+        <w:drawing>
+          <wp:inline distT="0" distB="0" distL="0" distR="0" wp14:anchorId="029AC264" wp14:editId="6AAE636E">
+            <wp:extent cx="5204460" cy="2762073"/>
+            <wp:effectExtent l="0" t="0" r="0" b="635"/>
+            <wp:docPr id="16" name="Image 16" descr="Une image contenant table&#10;&#10;Description générée automatiquement"/>
+            <wp:cNvGraphicFramePr>
+              <a:graphicFrameLocks xmlns:a="http://schemas.openxmlformats.org/drawingml/2006/main" noChangeAspect="1"/>
+            </wp:cNvGraphicFramePr>
+            <a:graphic xmlns:a="http://schemas.openxmlformats.org/drawingml/2006/main">
+              <a:graphicData uri="http://schemas.openxmlformats.org/drawingml/2006/picture">
+                <pic:pic xmlns:pic="http://schemas.openxmlformats.org/drawingml/2006/picture">
+                  <pic:nvPicPr>
+                    <pic:cNvPr id="16" name="Image 16" descr="Une image contenant table&#10;&#10;Description générée automatiquement"/>
+                    <pic:cNvPicPr/>
+                  </pic:nvPicPr>
+                  <pic:blipFill>
+                    <a:blip r:embed="rId16"/>
+                    <a:stretch>
+                      <a:fillRect/>
+                    </a:stretch>
+                  </pic:blipFill>
+                  <pic:spPr>
+                    <a:xfrm>
+                      <a:off x="0" y="0"/>
+                      <a:ext cx="5215613" cy="2767992"/>
+                    </a:xfrm>
+                    <a:prstGeom prst="rect">
+                      <a:avLst/>
+                    </a:prstGeom>
+                  </pic:spPr>
+                </pic:pic>
+              </a:graphicData>
+            </a:graphic>
+          </wp:inline>
+        </w:drawing>
+      </w:r>
+    </w:p>
+    <w:p>
+      <w:pPr>
+        <w:spacing w:after="120"/>
+      </w:pPr>
+      <w:r>
+        <w:lastRenderedPageBreak/>
+        <w:t>On voit alors la liste des éléments de la catégorie, mais les colonnes de suppression, modification et de détails ont laissé place à une colonne de sélection. Il suffit d’appuyer sur le bouton select de la ligne voulue, le premier pour l’exemple. Cela nous mène alors à cette page :</w:t>
+      </w:r>
+    </w:p>
+    <w:p>
+      <w:pPr>
+        <w:spacing w:after="120"/>
+      </w:pPr>
+      <w:r>
+        <w:drawing>
+          <wp:inline distT="0" distB="0" distL="0" distR="0" wp14:anchorId="10C4B077" wp14:editId="0382136F">
+            <wp:extent cx="6574790" cy="3493135"/>
+            <wp:effectExtent l="0" t="0" r="0" b="0"/>
+            <wp:docPr id="18" name="Image 18"/>
+            <wp:cNvGraphicFramePr>
+              <a:graphicFrameLocks xmlns:a="http://schemas.openxmlformats.org/drawingml/2006/main" noChangeAspect="1"/>
+            </wp:cNvGraphicFramePr>
+            <a:graphic xmlns:a="http://schemas.openxmlformats.org/drawingml/2006/main">
+              <a:graphicData uri="http://schemas.openxmlformats.org/drawingml/2006/picture">
+                <pic:pic xmlns:pic="http://schemas.openxmlformats.org/drawingml/2006/picture">
+                  <pic:nvPicPr>
+                    <pic:cNvPr id="1" name=""/>
+                    <pic:cNvPicPr/>
+                  </pic:nvPicPr>
+                  <pic:blipFill>
+                    <a:blip r:embed="rId17"/>
+                    <a:stretch>
+                      <a:fillRect/>
+                    </a:stretch>
+                  </pic:blipFill>
+                  <pic:spPr>
+                    <a:xfrm>
+                      <a:off x="0" y="0"/>
+                      <a:ext cx="6574790" cy="3493135"/>
+                    </a:xfrm>
+                    <a:prstGeom prst="rect">
+                      <a:avLst/>
+                    </a:prstGeom>
+                  </pic:spPr>
+                </pic:pic>
+              </a:graphicData>
+            </a:graphic>
+          </wp:inline>
+        </w:drawing>
+      </w:r>
+    </w:p>
+    <w:p>
+      <w:pPr>
+        <w:spacing w:after="120"/>
+      </w:pPr>
+      <w:r>
+        <w:t>Comme pour les enseignants, c’est cette fois-ci les missions qui sont affichées, avec la colonne select remplaçant les dernières colonnes de la liste de base. Nous allons sélectionner pour cet exemple le deuxième, le premier étant déjà dans les attributions de l’enseignant comme on peut le voir dans ses détails.</w:t>
+      </w:r>
+    </w:p>
+    <w:p>
+      <w:pPr>
+        <w:spacing w:after="120"/>
+      </w:pPr>
+      <w:r>
+        <w:t>Une fois cela fait, un coup d’œil dans les détails de l’enseignant et…</w:t>
+      </w:r>
+    </w:p>
+    <w:p>
+      <w:pPr>
+        <w:spacing w:after="120"/>
+      </w:pPr>
+      <w:r>
+        <w:drawing>
+          <wp:inline distT="0" distB="0" distL="0" distR="0" wp14:anchorId="531163A4" wp14:editId="63AA4998">
+            <wp:extent cx="6374974" cy="3383280"/>
+            <wp:effectExtent l="0" t="0" r="6985" b="7620"/>
+            <wp:docPr id="19" name="Image 19" descr="Une image contenant texte&#10;&#10;Description générée automatiquement"/>
+            <wp:cNvGraphicFramePr>
+              <a:graphicFrameLocks xmlns:a="http://schemas.openxmlformats.org/drawingml/2006/main" noChangeAspect="1"/>
+            </wp:cNvGraphicFramePr>
+            <a:graphic xmlns:a="http://schemas.openxmlformats.org/drawingml/2006/main">
+              <a:graphicData uri="http://schemas.openxmlformats.org/drawingml/2006/picture">
+                <pic:pic xmlns:pic="http://schemas.openxmlformats.org/drawingml/2006/picture">
+                  <pic:nvPicPr>
+                    <pic:cNvPr id="19" name="Image 19" descr="Une image contenant texte&#10;&#10;Description générée automatiquement"/>
+                    <pic:cNvPicPr/>
+                  </pic:nvPicPr>
+                  <pic:blipFill>
+                    <a:blip r:embed="rId18"/>
+                    <a:stretch>
+                      <a:fillRect/>
+                    </a:stretch>
+                  </pic:blipFill>
+                  <pic:spPr>
+                    <a:xfrm>
+                      <a:off x="0" y="0"/>
+                      <a:ext cx="6398435" cy="3395731"/>
+                    </a:xfrm>
+                    <a:prstGeom prst="rect">
+                      <a:avLst/>
+                    </a:prstGeom>
+                  </pic:spPr>
+                </pic:pic>
+              </a:graphicData>
+            </a:graphic>
+          </wp:inline>
+        </w:drawing>
+      </w:r>
+    </w:p>
+    <w:p>
+      <w:pPr>
+        <w:spacing w:after="120"/>
+      </w:pPr>
+      <w:r>
+        <w:lastRenderedPageBreak/>
+        <w:t>On peut voir que la mission s’est rajoutée avec succès !</w:t>
+      </w:r>
+    </w:p>
+    <w:p>
+      <w:pPr>
+        <w:spacing w:after="120"/>
+      </w:pPr>
+      <w:r>
+        <w:t>Ce qui fait le tour de l’application web ! La partie concernant les mails n’ayant pas encore été terminée, je ne peux vous la montrer maintenant, mais la présentation orale devrait permettre la démonstration !</w:t>
       </w:r>
     </w:p>
     <w:p>
@@ -2198,10 +2531,81 @@
     </w:p>
     <w:p>
       <w:pPr>
+        <w:pStyle w:val="Paragraphedeliste"/>
+        <w:numPr>
+          <w:ilvl w:val="0"/>
+          <w:numId w:val="2"/>
+        </w:numPr>
+      </w:pPr>
+      <w:r>
+        <w:rPr>
+          <w:u w:val="single"/>
+        </w:rPr>
+        <w:t>Mickaël :</w:t>
+      </w:r>
+      <w:r>
+        <w:rPr>
+          <w:u w:val="single"/>
+        </w:rPr>
+        <w:br/>
+      </w:r>
+      <w:r>
+        <w:t>Je me suis chargé de quelq</w:t>
+      </w:r>
+      <w:r>
+        <w:t>ues entités, ainsi qu’un peu de modification EJB et Control, mais pour être honnête je n’ai pas été le plus actif du groupe. Je n’ai pas vraiment d’excuses : mes camarades sont rapides sur le projet, je suis perdu sur quoi faire, les choses que je fait se font soit modifiés, soit buggés, soit ne respectent pas les attentes du Product Owner</w:t>
+      </w:r>
+      <w:r>
+        <w:t>, et donc au final pas mal de mes actions ont été retirées avant même que je ne puisse les poster. Ce pourquoi je me suis chargé du product backlog ainsi que la partie Implémentation de ce rapport. Et, pour être honnête, je pense que je mérite un coefficient moindre comparé à mes camarades.</w:t>
+      </w:r>
+      <w:r>
+        <w:br/>
+      </w:r>
+      <w:r>
+        <w:drawing>
+          <wp:inline distT="0" distB="0" distL="0" distR="0" wp14:anchorId="7150F076" wp14:editId="4925C957">
+            <wp:extent cx="3894157" cy="5913632"/>
+            <wp:effectExtent l="0" t="0" r="0" b="0"/>
+            <wp:docPr id="11" name="Image 11" descr="Une image contenant texte, ordinateur&#10;&#10;Description générée automatiquement"/>
+            <wp:cNvGraphicFramePr>
+              <a:graphicFrameLocks xmlns:a="http://schemas.openxmlformats.org/drawingml/2006/main" noChangeAspect="1"/>
+            </wp:cNvGraphicFramePr>
+            <a:graphic xmlns:a="http://schemas.openxmlformats.org/drawingml/2006/main">
+              <a:graphicData uri="http://schemas.openxmlformats.org/drawingml/2006/picture">
+                <pic:pic xmlns:pic="http://schemas.openxmlformats.org/drawingml/2006/picture">
+                  <pic:nvPicPr>
+                    <pic:cNvPr id="11" name="Image 11" descr="Une image contenant texte, ordinateur&#10;&#10;Description générée automatiquement"/>
+                    <pic:cNvPicPr/>
+                  </pic:nvPicPr>
+                  <pic:blipFill>
+                    <a:blip r:embed="rId19"/>
+                    <a:stretch>
+                      <a:fillRect/>
+                    </a:stretch>
+                  </pic:blipFill>
+                  <pic:spPr>
+                    <a:xfrm>
+                      <a:off x="0" y="0"/>
+                      <a:ext cx="3894157" cy="5913632"/>
+                    </a:xfrm>
+                    <a:prstGeom prst="rect">
+                      <a:avLst/>
+                    </a:prstGeom>
+                  </pic:spPr>
+                </pic:pic>
+              </a:graphicData>
+            </a:graphic>
+          </wp:inline>
+        </w:drawing>
+      </w:r>
+    </w:p>
+    <w:p>
+      <w:pPr>
         <w:pStyle w:val="Titre1"/>
       </w:pPr>
       <w:bookmarkStart w:id="14" w:name="_Toc125097640"/>
       <w:r>
+        <w:lastRenderedPageBreak/>
         <w:t>Conclusion</w:t>
       </w:r>
       <w:bookmarkEnd w:id="14"/>
@@ -2217,10 +2621,11 @@
       <w:bookmarkEnd w:id="15"/>
     </w:p>
     <w:sectPr>
-      <w:headerReference w:type="default" r:id="rId14"/>
-      <w:footerReference w:type="default" r:id="rId15"/>
+      <w:headerReference w:type="default" r:id="rId20"/>
+      <w:footerReference w:type="default" r:id="rId21"/>
       <w:pgSz w:w="11906" w:h="16838"/>
       <w:pgMar w:top="788" w:right="702" w:bottom="1241" w:left="850" w:header="731" w:footer="1184" w:gutter="0"/>
+      <w:pgNumType w:start="1"/>
       <w:cols w:space="0"/>
     </w:sectPr>
   </w:body>
@@ -2318,11 +2723,38 @@
 
 <file path=word/footer2.xml><?xml version="1.0" encoding="utf-8"?>
 <w:ftr xmlns:wpc="http://schemas.microsoft.com/office/word/2010/wordprocessingCanvas" xmlns:cx="http://schemas.microsoft.com/office/drawing/2014/chartex" xmlns:cx1="http://schemas.microsoft.com/office/drawing/2015/9/8/chartex" xmlns:cx2="http://schemas.microsoft.com/office/drawing/2015/10/21/chartex" xmlns:cx3="http://schemas.microsoft.com/office/drawing/2016/5/9/chartex" xmlns:cx4="http://schemas.microsoft.com/office/drawing/2016/5/10/chartex" xmlns:cx5="http://schemas.microsoft.com/office/drawing/2016/5/11/chartex" xmlns:cx6="http://schemas.microsoft.com/office/drawing/2016/5/12/chartex" xmlns:cx7="http://schemas.microsoft.com/office/drawing/2016/5/13/chartex" xmlns:cx8="http://schemas.microsoft.com/office/drawing/2016/5/14/chartex" xmlns:mc="http://schemas.openxmlformats.org/markup-compatibility/2006" xmlns:aink="http://schemas.microsoft.com/office/drawing/2016/ink" xmlns:am3d="http://schemas.microsoft.com/office/drawing/2017/model3d" xmlns:o="urn:schemas-microsoft-com:office:office" xmlns:oel="http://schemas.microsoft.com/office/2019/extlst" xmlns:r="http://schemas.openxmlformats.org/officeDocument/2006/relationships" xmlns:m="http://schemas.openxmlformats.org/officeDocument/2006/math" xmlns:v="urn:schemas-microsoft-com:vml" xmlns:wp14="http://schemas.microsoft.com/office/word/2010/wordprocessingDrawing" xmlns:wp="http://schemas.openxmlformats.org/drawingml/2006/wordprocessingDrawing" xmlns:w10="urn:schemas-microsoft-com:office:word" xmlns:w="http://schemas.openxmlformats.org/wordprocessingml/2006/main" xmlns:w14="http://schemas.microsoft.com/office/word/2010/wordml" xmlns:w15="http://schemas.microsoft.com/office/word/2012/wordml" xmlns:w16cex="http://schemas.microsoft.com/office/word/2018/wordml/cex" xmlns:w16cid="http://schemas.microsoft.com/office/word/2016/wordml/cid" xmlns:w16="http://schemas.microsoft.com/office/word/2018/wordml" xmlns:w16sdtdh="http://schemas.microsoft.com/office/word/2020/wordml/sdtdatahash" xmlns:w16se="http://schemas.microsoft.com/office/word/2015/wordml/symex" xmlns:wpg="http://schemas.microsoft.com/office/word/2010/wordprocessingGroup" xmlns:wpi="http://schemas.microsoft.com/office/word/2010/wordprocessingInk" xmlns:wne="http://schemas.microsoft.com/office/word/2006/wordml" xmlns:wps="http://schemas.microsoft.com/office/word/2010/wordprocessingShape" mc:Ignorable="w14 w15 w16se w16cid w16 w16cex w16sdtdh wp14">
-  <w:p>
-    <w:pPr>
-      <w:pStyle w:val="Pieddepage"/>
-    </w:pPr>
-  </w:p>
+  <w:sdt>
+    <w:sdtPr>
+      <w:id w:val="1671138283"/>
+      <w:docPartObj>
+        <w:docPartGallery w:val="Page Numbers (Bottom of Page)"/>
+        <w:docPartUnique/>
+      </w:docPartObj>
+    </w:sdtPr>
+    <w:sdtContent>
+      <w:p>
+        <w:pPr>
+          <w:pStyle w:val="Pieddepage"/>
+          <w:jc w:val="right"/>
+        </w:pPr>
+        <w:r>
+          <w:fldChar w:fldCharType="begin"/>
+        </w:r>
+        <w:r>
+          <w:instrText>PAGE   \* MERGEFORMAT</w:instrText>
+        </w:r>
+        <w:r>
+          <w:fldChar w:fldCharType="separate"/>
+        </w:r>
+        <w:r>
+          <w:t>2</w:t>
+        </w:r>
+        <w:r>
+          <w:fldChar w:fldCharType="end"/>
+        </w:r>
+      </w:p>
+    </w:sdtContent>
+  </w:sdt>
   <w:p>
     <w:pPr>
       <w:pStyle w:val="Pieddepage"/>
@@ -2527,8 +2959,124 @@
       </w:pPr>
     </w:lvl>
   </w:abstractNum>
+  <w:abstractNum w:abstractNumId="1" w15:restartNumberingAfterBreak="0">
+    <w:nsid w:val="718968E1"/>
+    <w:multiLevelType w:val="hybridMultilevel"/>
+    <w:tmpl w:val="B0205110"/>
+    <w:lvl w:ilvl="0" w:tplc="080C0001">
+      <w:start w:val="1"/>
+      <w:numFmt w:val="bullet"/>
+      <w:lvlText w:val=""/>
+      <w:lvlJc w:val="left"/>
+      <w:pPr>
+        <w:ind w:left="720" w:hanging="360"/>
+      </w:pPr>
+      <w:rPr>
+        <w:rFonts w:ascii="Symbol" w:hAnsi="Symbol" w:hint="default"/>
+      </w:rPr>
+    </w:lvl>
+    <w:lvl w:ilvl="1" w:tplc="080C0003" w:tentative="1">
+      <w:start w:val="1"/>
+      <w:numFmt w:val="bullet"/>
+      <w:lvlText w:val="o"/>
+      <w:lvlJc w:val="left"/>
+      <w:pPr>
+        <w:ind w:left="1440" w:hanging="360"/>
+      </w:pPr>
+      <w:rPr>
+        <w:rFonts w:ascii="Courier New" w:hAnsi="Courier New" w:cs="Courier New" w:hint="default"/>
+      </w:rPr>
+    </w:lvl>
+    <w:lvl w:ilvl="2" w:tplc="080C0005" w:tentative="1">
+      <w:start w:val="1"/>
+      <w:numFmt w:val="bullet"/>
+      <w:lvlText w:val=""/>
+      <w:lvlJc w:val="left"/>
+      <w:pPr>
+        <w:ind w:left="2160" w:hanging="360"/>
+      </w:pPr>
+      <w:rPr>
+        <w:rFonts w:ascii="Wingdings" w:hAnsi="Wingdings" w:hint="default"/>
+      </w:rPr>
+    </w:lvl>
+    <w:lvl w:ilvl="3" w:tplc="080C0001" w:tentative="1">
+      <w:start w:val="1"/>
+      <w:numFmt w:val="bullet"/>
+      <w:lvlText w:val=""/>
+      <w:lvlJc w:val="left"/>
+      <w:pPr>
+        <w:ind w:left="2880" w:hanging="360"/>
+      </w:pPr>
+      <w:rPr>
+        <w:rFonts w:ascii="Symbol" w:hAnsi="Symbol" w:hint="default"/>
+      </w:rPr>
+    </w:lvl>
+    <w:lvl w:ilvl="4" w:tplc="080C0003" w:tentative="1">
+      <w:start w:val="1"/>
+      <w:numFmt w:val="bullet"/>
+      <w:lvlText w:val="o"/>
+      <w:lvlJc w:val="left"/>
+      <w:pPr>
+        <w:ind w:left="3600" w:hanging="360"/>
+      </w:pPr>
+      <w:rPr>
+        <w:rFonts w:ascii="Courier New" w:hAnsi="Courier New" w:cs="Courier New" w:hint="default"/>
+      </w:rPr>
+    </w:lvl>
+    <w:lvl w:ilvl="5" w:tplc="080C0005" w:tentative="1">
+      <w:start w:val="1"/>
+      <w:numFmt w:val="bullet"/>
+      <w:lvlText w:val=""/>
+      <w:lvlJc w:val="left"/>
+      <w:pPr>
+        <w:ind w:left="4320" w:hanging="360"/>
+      </w:pPr>
+      <w:rPr>
+        <w:rFonts w:ascii="Wingdings" w:hAnsi="Wingdings" w:hint="default"/>
+      </w:rPr>
+    </w:lvl>
+    <w:lvl w:ilvl="6" w:tplc="080C0001" w:tentative="1">
+      <w:start w:val="1"/>
+      <w:numFmt w:val="bullet"/>
+      <w:lvlText w:val=""/>
+      <w:lvlJc w:val="left"/>
+      <w:pPr>
+        <w:ind w:left="5040" w:hanging="360"/>
+      </w:pPr>
+      <w:rPr>
+        <w:rFonts w:ascii="Symbol" w:hAnsi="Symbol" w:hint="default"/>
+      </w:rPr>
+    </w:lvl>
+    <w:lvl w:ilvl="7" w:tplc="080C0003" w:tentative="1">
+      <w:start w:val="1"/>
+      <w:numFmt w:val="bullet"/>
+      <w:lvlText w:val="o"/>
+      <w:lvlJc w:val="left"/>
+      <w:pPr>
+        <w:ind w:left="5760" w:hanging="360"/>
+      </w:pPr>
+      <w:rPr>
+        <w:rFonts w:ascii="Courier New" w:hAnsi="Courier New" w:cs="Courier New" w:hint="default"/>
+      </w:rPr>
+    </w:lvl>
+    <w:lvl w:ilvl="8" w:tplc="080C0005" w:tentative="1">
+      <w:start w:val="1"/>
+      <w:numFmt w:val="bullet"/>
+      <w:lvlText w:val=""/>
+      <w:lvlJc w:val="left"/>
+      <w:pPr>
+        <w:ind w:left="6480" w:hanging="360"/>
+      </w:pPr>
+      <w:rPr>
+        <w:rFonts w:ascii="Wingdings" w:hAnsi="Wingdings" w:hint="default"/>
+      </w:rPr>
+    </w:lvl>
+  </w:abstractNum>
   <w:num w:numId="1" w16cid:durableId="1650944057">
     <w:abstractNumId w:val="0"/>
+  </w:num>
+  <w:num w:numId="2" w16cid:durableId="674843952">
+    <w:abstractNumId w:val="1"/>
   </w:num>
 </w:numbering>
 </file>
@@ -3090,6 +3638,7 @@
   <w:style w:type="paragraph" w:styleId="Pieddepage">
     <w:name w:val="footer"/>
     <w:basedOn w:val="Standard"/>
+    <w:uiPriority w:val="99"/>
     <w:pPr>
       <w:tabs>
         <w:tab w:val="center" w:pos="4536"/>
@@ -3104,6 +3653,7 @@
   <w:style w:type="character" w:customStyle="1" w:styleId="PieddepageCar">
     <w:name w:val="Pied de page Car"/>
     <w:basedOn w:val="Policepardfaut"/>
+    <w:uiPriority w:val="99"/>
   </w:style>
   <w:style w:type="numbering" w:customStyle="1" w:styleId="Aucuneliste1">
     <w:name w:val="Aucune liste1"/>
@@ -3229,6 +3779,17 @@
       <w:sz w:val="56"/>
       <w:szCs w:val="56"/>
     </w:rPr>
+  </w:style>
+  <w:style w:type="paragraph" w:styleId="Paragraphedeliste">
+    <w:name w:val="List Paragraph"/>
+    <w:basedOn w:val="Normal"/>
+    <w:uiPriority w:val="34"/>
+    <w:qFormat/>
+    <w:rsid w:val="00B93662"/>
+    <w:pPr>
+      <w:ind w:left="720"/>
+      <w:contextualSpacing/>
+    </w:pPr>
   </w:style>
 </w:styles>
 </file>

</xml_diff>